<commit_message>
Feat: ArtistPageMenu 수정 & FanSign 구현 중
</commit_message>
<xml_diff>
--- a/Docs/스프린트 회고/프로젝트 회고 샘플.docx
+++ b/Docs/스프린트 회고/프로젝트 회고 샘플.docx
@@ -890,6 +890,140 @@
                 <w:szCs w:val="20"/>
               </w:rPr>
             </w:pPr>
+            <w:r>
+              <w:rPr>
+                <w:rFonts w:ascii="나눔고딕" w:eastAsia="나눔고딕" w:hAnsi="나눔고딕" w:hint="eastAsia"/>
+                <w:color w:val="000000"/>
+                <w:spacing w:val="-5"/>
+                <w:sz w:val="22"/>
+                <w:szCs w:val="20"/>
+              </w:rPr>
+              <w:t>회의와</w:t>
+            </w:r>
+            <w:r>
+              <w:rPr>
+                <w:rFonts w:ascii="나눔고딕" w:eastAsia="나눔고딕" w:hAnsi="나눔고딕"/>
+                <w:color w:val="000000"/>
+                <w:spacing w:val="-5"/>
+                <w:sz w:val="22"/>
+                <w:szCs w:val="20"/>
+              </w:rPr>
+              <w:t xml:space="preserve"> 질문을 하면서 서로 맞춰가는 모습</w:t>
+            </w:r>
+          </w:p>
+          <w:p>
+            <w:pPr>
+              <w:pStyle w:val="a3"/>
+              <w:numPr>
+                <w:ilvl w:val="0"/>
+                <w:numId w:val="3"/>
+              </w:numPr>
+              <w:ind w:leftChars="0"/>
+              <w:jc w:val="left"/>
+              <w:rPr>
+                <w:rFonts w:ascii="나눔고딕" w:eastAsia="나눔고딕" w:hAnsi="나눔고딕"/>
+                <w:color w:val="000000"/>
+                <w:spacing w:val="-5"/>
+                <w:sz w:val="22"/>
+                <w:szCs w:val="20"/>
+              </w:rPr>
+            </w:pPr>
+            <w:r>
+              <w:rPr>
+                <w:rFonts w:ascii="나눔고딕" w:eastAsia="나눔고딕" w:hAnsi="나눔고딕" w:hint="eastAsia"/>
+                <w:color w:val="000000"/>
+                <w:spacing w:val="-5"/>
+                <w:sz w:val="22"/>
+                <w:szCs w:val="20"/>
+              </w:rPr>
+              <w:t>본인의</w:t>
+            </w:r>
+            <w:r>
+              <w:rPr>
+                <w:rFonts w:ascii="나눔고딕" w:eastAsia="나눔고딕" w:hAnsi="나눔고딕"/>
+                <w:color w:val="000000"/>
+                <w:spacing w:val="-5"/>
+                <w:sz w:val="22"/>
+                <w:szCs w:val="20"/>
+              </w:rPr>
+              <w:t xml:space="preserve"> 문제를 본인의 것으로만 취급하지 않고 협력하려 하는 자세</w:t>
+            </w:r>
+          </w:p>
+          <w:p>
+            <w:pPr>
+              <w:pStyle w:val="a3"/>
+              <w:numPr>
+                <w:ilvl w:val="0"/>
+                <w:numId w:val="3"/>
+              </w:numPr>
+              <w:ind w:leftChars="0"/>
+              <w:jc w:val="left"/>
+              <w:rPr>
+                <w:rFonts w:ascii="나눔고딕" w:eastAsia="나눔고딕" w:hAnsi="나눔고딕"/>
+                <w:color w:val="000000"/>
+                <w:spacing w:val="-5"/>
+                <w:sz w:val="22"/>
+                <w:szCs w:val="20"/>
+              </w:rPr>
+            </w:pPr>
+            <w:r>
+              <w:rPr>
+                <w:rFonts w:ascii="나눔고딕" w:eastAsia="나눔고딕" w:hAnsi="나눔고딕" w:hint="eastAsia"/>
+                <w:color w:val="000000"/>
+                <w:spacing w:val="-5"/>
+                <w:sz w:val="22"/>
+                <w:szCs w:val="20"/>
+              </w:rPr>
+              <w:t>문제가</w:t>
+            </w:r>
+            <w:r>
+              <w:rPr>
+                <w:rFonts w:ascii="나눔고딕" w:eastAsia="나눔고딕" w:hAnsi="나눔고딕"/>
+                <w:color w:val="000000"/>
+                <w:spacing w:val="-5"/>
+                <w:sz w:val="22"/>
+                <w:szCs w:val="20"/>
+              </w:rPr>
+              <w:t xml:space="preserve"> 생긴 부분이 있으면 빠르게 해결하기 위해 모두에게 공유하는 것</w:t>
+            </w:r>
+          </w:p>
+          <w:p>
+            <w:pPr>
+              <w:pStyle w:val="a3"/>
+              <w:numPr>
+                <w:ilvl w:val="0"/>
+                <w:numId w:val="3"/>
+              </w:numPr>
+              <w:ind w:leftChars="0"/>
+              <w:jc w:val="left"/>
+              <w:rPr>
+                <w:rFonts w:ascii="나눔고딕" w:eastAsia="나눔고딕" w:hAnsi="나눔고딕"/>
+                <w:color w:val="000000"/>
+                <w:spacing w:val="-5"/>
+                <w:sz w:val="22"/>
+                <w:szCs w:val="20"/>
+              </w:rPr>
+            </w:pPr>
+            <w:r>
+              <w:rPr>
+                <w:rFonts w:ascii="나눔고딕" w:eastAsia="나눔고딕" w:hAnsi="나눔고딕" w:hint="eastAsia"/>
+                <w:color w:val="000000"/>
+                <w:spacing w:val="-5"/>
+                <w:sz w:val="22"/>
+                <w:szCs w:val="20"/>
+              </w:rPr>
+              <w:t>팀</w:t>
+            </w:r>
+            <w:r>
+              <w:rPr>
+                <w:rFonts w:ascii="나눔고딕" w:eastAsia="나눔고딕" w:hAnsi="나눔고딕"/>
+                <w:color w:val="000000"/>
+                <w:spacing w:val="-5"/>
+                <w:sz w:val="22"/>
+                <w:szCs w:val="20"/>
+              </w:rPr>
+              <w:t xml:space="preserve"> 분위기와 서로 모르는 것을 물어가면서 하는 것</w:t>
+            </w:r>
           </w:p>
         </w:tc>
         <w:tc>
@@ -1030,6 +1164,130 @@
                 <w:szCs w:val="20"/>
               </w:rPr>
             </w:pPr>
+            <w:r>
+              <w:rPr>
+                <w:rFonts w:ascii="나눔고딕" w:eastAsia="나눔고딕" w:hAnsi="나눔고딕"/>
+                <w:color w:val="000000"/>
+                <w:spacing w:val="-5"/>
+                <w:sz w:val="22"/>
+                <w:szCs w:val="20"/>
+              </w:rPr>
+              <w:t>Ucc를 어떻게 만들지 회의를 해서 정한다.</w:t>
+            </w:r>
+          </w:p>
+          <w:p>
+            <w:pPr>
+              <w:pStyle w:val="a3"/>
+              <w:numPr>
+                <w:ilvl w:val="0"/>
+                <w:numId w:val="3"/>
+              </w:numPr>
+              <w:ind w:leftChars="0"/>
+              <w:jc w:val="left"/>
+              <w:rPr>
+                <w:rFonts w:ascii="나눔고딕" w:eastAsia="나눔고딕" w:hAnsi="나눔고딕"/>
+                <w:color w:val="000000"/>
+                <w:spacing w:val="-5"/>
+                <w:sz w:val="22"/>
+                <w:szCs w:val="20"/>
+              </w:rPr>
+            </w:pPr>
+            <w:r>
+              <w:rPr>
+                <w:rFonts w:ascii="나눔고딕" w:eastAsia="나눔고딕" w:hAnsi="나눔고딕" w:hint="eastAsia"/>
+                <w:color w:val="000000"/>
+                <w:spacing w:val="-5"/>
+                <w:sz w:val="22"/>
+                <w:szCs w:val="20"/>
+              </w:rPr>
+              <w:t>주말</w:t>
+            </w:r>
+            <w:r>
+              <w:rPr>
+                <w:rFonts w:ascii="나눔고딕" w:eastAsia="나눔고딕" w:hAnsi="나눔고딕"/>
+                <w:color w:val="000000"/>
+                <w:spacing w:val="-5"/>
+                <w:sz w:val="22"/>
+                <w:szCs w:val="20"/>
+              </w:rPr>
+              <w:t xml:space="preserve"> 통해 기능 끝내고 남은 시간이라도 CSS</w:t>
+            </w:r>
+          </w:p>
+          <w:p>
+            <w:pPr>
+              <w:pStyle w:val="a3"/>
+              <w:numPr>
+                <w:ilvl w:val="0"/>
+                <w:numId w:val="3"/>
+              </w:numPr>
+              <w:ind w:leftChars="0"/>
+              <w:jc w:val="left"/>
+              <w:rPr>
+                <w:rFonts w:ascii="나눔고딕" w:eastAsia="나눔고딕" w:hAnsi="나눔고딕"/>
+                <w:color w:val="000000"/>
+                <w:spacing w:val="-5"/>
+                <w:sz w:val="22"/>
+                <w:szCs w:val="20"/>
+              </w:rPr>
+            </w:pPr>
+            <w:r>
+              <w:rPr>
+                <w:rFonts w:ascii="나눔고딕" w:eastAsia="나눔고딕" w:hAnsi="나눔고딕" w:hint="eastAsia"/>
+                <w:color w:val="000000"/>
+                <w:spacing w:val="-5"/>
+                <w:sz w:val="22"/>
+                <w:szCs w:val="20"/>
+              </w:rPr>
+              <w:t>주말을</w:t>
+            </w:r>
+            <w:r>
+              <w:rPr>
+                <w:rFonts w:ascii="나눔고딕" w:eastAsia="나눔고딕" w:hAnsi="나눔고딕"/>
+                <w:color w:val="000000"/>
+                <w:spacing w:val="-5"/>
+                <w:sz w:val="22"/>
+                <w:szCs w:val="20"/>
+              </w:rPr>
+              <w:t xml:space="preserve"> 포함한 개발로 속도를 유지한다.</w:t>
+            </w:r>
+          </w:p>
+          <w:p>
+            <w:pPr>
+              <w:pStyle w:val="a3"/>
+              <w:numPr>
+                <w:ilvl w:val="0"/>
+                <w:numId w:val="3"/>
+              </w:numPr>
+              <w:ind w:leftChars="0"/>
+              <w:jc w:val="left"/>
+              <w:rPr>
+                <w:rFonts w:ascii="나눔고딕" w:eastAsia="나눔고딕" w:hAnsi="나눔고딕"/>
+                <w:color w:val="000000"/>
+                <w:spacing w:val="-5"/>
+                <w:sz w:val="22"/>
+                <w:szCs w:val="20"/>
+              </w:rPr>
+            </w:pPr>
+            <w:r>
+              <w:rPr>
+                <w:rFonts w:ascii="나눔고딕" w:eastAsia="나눔고딕" w:hAnsi="나눔고딕" w:hint="eastAsia"/>
+                <w:color w:val="000000"/>
+                <w:spacing w:val="-5"/>
+                <w:sz w:val="22"/>
+                <w:szCs w:val="20"/>
+              </w:rPr>
+              <w:t>주말에</w:t>
+            </w:r>
+            <w:r>
+              <w:rPr>
+                <w:rFonts w:ascii="나눔고딕" w:eastAsia="나눔고딕" w:hAnsi="나눔고딕"/>
+                <w:color w:val="000000"/>
+                <w:spacing w:val="-5"/>
+                <w:sz w:val="22"/>
+                <w:szCs w:val="20"/>
+              </w:rPr>
+              <w:t xml:space="preserve"> 아이디어 회의를 해야할 것 같다.</w:t>
+            </w:r>
             <w:bookmarkStart w:id="0" w:name="_GoBack"/>
             <w:bookmarkEnd w:id="0"/>
           </w:p>
@@ -1126,6 +1384,130 @@
                 <w:szCs w:val="20"/>
               </w:rPr>
             </w:pPr>
+            <w:r>
+              <w:rPr>
+                <w:rFonts w:ascii="나눔고딕" w:eastAsia="나눔고딕" w:hAnsi="나눔고딕" w:hint="eastAsia"/>
+                <w:color w:val="000000"/>
+                <w:spacing w:val="-5"/>
+                <w:sz w:val="22"/>
+                <w:szCs w:val="20"/>
+              </w:rPr>
+              <w:t>프로젝트가</w:t>
+            </w:r>
+            <w:r>
+              <w:rPr>
+                <w:rFonts w:ascii="나눔고딕" w:eastAsia="나눔고딕" w:hAnsi="나눔고딕"/>
+                <w:color w:val="000000"/>
+                <w:spacing w:val="-5"/>
+                <w:sz w:val="22"/>
+                <w:szCs w:val="20"/>
+              </w:rPr>
+              <w:t xml:space="preserve"> 거의 막바지, ucc를 어떻게 해야할지 미정이다.</w:t>
+            </w:r>
+          </w:p>
+          <w:p>
+            <w:pPr>
+              <w:pStyle w:val="a3"/>
+              <w:numPr>
+                <w:ilvl w:val="0"/>
+                <w:numId w:val="3"/>
+              </w:numPr>
+              <w:ind w:leftChars="0"/>
+              <w:jc w:val="left"/>
+              <w:rPr>
+                <w:rFonts w:ascii="나눔고딕" w:eastAsia="나눔고딕" w:hAnsi="나눔고딕"/>
+                <w:color w:val="000000"/>
+                <w:spacing w:val="-5"/>
+                <w:sz w:val="22"/>
+                <w:szCs w:val="20"/>
+              </w:rPr>
+            </w:pPr>
+            <w:r>
+              <w:rPr>
+                <w:rFonts w:ascii="나눔고딕" w:eastAsia="나눔고딕" w:hAnsi="나눔고딕" w:hint="eastAsia"/>
+                <w:color w:val="000000"/>
+                <w:spacing w:val="-5"/>
+                <w:sz w:val="22"/>
+                <w:szCs w:val="20"/>
+              </w:rPr>
+              <w:t>미흡한</w:t>
+            </w:r>
+            <w:r>
+              <w:rPr>
+                <w:rFonts w:ascii="나눔고딕" w:eastAsia="나눔고딕" w:hAnsi="나눔고딕"/>
+                <w:color w:val="000000"/>
+                <w:spacing w:val="-5"/>
+                <w:sz w:val="22"/>
+                <w:szCs w:val="20"/>
+              </w:rPr>
+              <w:t xml:space="preserve"> CSS</w:t>
+            </w:r>
+          </w:p>
+          <w:p>
+            <w:pPr>
+              <w:pStyle w:val="a3"/>
+              <w:numPr>
+                <w:ilvl w:val="0"/>
+                <w:numId w:val="3"/>
+              </w:numPr>
+              <w:ind w:leftChars="0"/>
+              <w:jc w:val="left"/>
+              <w:rPr>
+                <w:rFonts w:ascii="나눔고딕" w:eastAsia="나눔고딕" w:hAnsi="나눔고딕"/>
+                <w:color w:val="000000"/>
+                <w:spacing w:val="-5"/>
+                <w:sz w:val="22"/>
+                <w:szCs w:val="20"/>
+              </w:rPr>
+            </w:pPr>
+            <w:r>
+              <w:rPr>
+                <w:rFonts w:ascii="나눔고딕" w:eastAsia="나눔고딕" w:hAnsi="나눔고딕" w:hint="eastAsia"/>
+                <w:color w:val="000000"/>
+                <w:spacing w:val="-5"/>
+                <w:sz w:val="22"/>
+                <w:szCs w:val="20"/>
+              </w:rPr>
+              <w:t>낮아진</w:t>
+            </w:r>
+            <w:r>
+              <w:rPr>
+                <w:rFonts w:ascii="나눔고딕" w:eastAsia="나눔고딕" w:hAnsi="나눔고딕"/>
+                <w:color w:val="000000"/>
+                <w:spacing w:val="-5"/>
+                <w:sz w:val="22"/>
+                <w:szCs w:val="20"/>
+              </w:rPr>
+              <w:t xml:space="preserve"> 개발속도</w:t>
+            </w:r>
+          </w:p>
+          <w:p>
+            <w:pPr>
+              <w:pStyle w:val="a3"/>
+              <w:numPr>
+                <w:ilvl w:val="0"/>
+                <w:numId w:val="3"/>
+              </w:numPr>
+              <w:ind w:leftChars="0"/>
+              <w:jc w:val="left"/>
+              <w:rPr>
+                <w:rFonts w:ascii="나눔고딕" w:eastAsia="나눔고딕" w:hAnsi="나눔고딕"/>
+                <w:color w:val="000000"/>
+                <w:spacing w:val="-5"/>
+                <w:sz w:val="22"/>
+                <w:szCs w:val="20"/>
+              </w:rPr>
+            </w:pPr>
+            <w:r>
+              <w:rPr>
+                <w:rFonts w:ascii="나눔고딕" w:eastAsia="나눔고딕" w:hAnsi="나눔고딕"/>
+                <w:color w:val="000000"/>
+                <w:spacing w:val="-5"/>
+                <w:sz w:val="22"/>
+                <w:szCs w:val="20"/>
+              </w:rPr>
+              <w:t>ucc 계획이 아직 되어있지 않음</w:t>
+            </w:r>
           </w:p>
         </w:tc>
         <w:tc>
@@ -1239,7 +1621,7 @@
         <v:path o:extrusionok="f" gradientshapeok="t" o:connecttype="rect"/>
         <o:lock v:ext="edit" aspectratio="t"/>
       </v:shapetype>
-      <v:shape id="_x0000_i1027" type="#_x0000_t75" style="width:746.4pt;height:531.6pt;visibility:visible;mso-wrap-style:square" o:bullet="t">
+      <v:shape id="_x0000_i1027" type="#_x0000_t75" style="width:746.25pt;height:531.75pt;visibility:visible;mso-wrap-style:square" o:bullet="t">
         <v:imagedata r:id="rId1" o:title="고화질 로고" chromakey="white"/>
       </v:shape>
     </w:pict>
@@ -2438,7 +2820,7 @@
 </file>
 
 <file path=customXml/itemProps1.xml><?xml version="1.0" encoding="utf-8"?>
-<ds:datastoreItem xmlns:ds="http://schemas.openxmlformats.org/officeDocument/2006/customXml" ds:itemID="{83E36927-BEB6-4835-9C5D-00308F6B7131}">
+<ds:datastoreItem xmlns:ds="http://schemas.openxmlformats.org/officeDocument/2006/customXml" ds:itemID="{79D79FF3-A3FE-4C44-B8F3-00C8F9E2F45C}">
   <ds:schemaRefs>
     <ds:schemaRef ds:uri="http://schemas.openxmlformats.org/officeDocument/2006/bibliography"/>
   </ds:schemaRefs>

</xml_diff>